<commit_message>
added RenderChapter on About, RenderContent for layout
</commit_message>
<xml_diff>
--- a/src/cleonproject.deliverables.architecture.model.architecture/src/cleon.common.doc.sample/xml/arc42.docx
+++ b/src/cleonproject.deliverables.architecture.model.architecture/src/cleon.common.doc.sample/xml/arc42.docx
@@ -9,8 +9,6 @@
           <w:rFonts w:eastAsia="Calibri" w:cs="Times New Roman"/>
         </w:rPr>
       </w:pPr>
-      <w:bookmarkStart w:id="0" w:name="_GoBack"/>
-      <w:bookmarkEnd w:id="0"/>
     </w:p>
     <w:tbl>
       <w:tblPr>
@@ -587,12 +585,12 @@
       <w:r>
         <w:fldChar w:fldCharType="separate"/>
       </w:r>
-      <w:hyperlink w:anchor="_Toc533420373" w:history="1">
+      <w:hyperlink w:anchor="_Toc533588753" w:history="1">
         <w:r>
           <w:rPr>
             <w:rStyle w:val="Hyperlink"/>
           </w:rPr>
-          <w:t>1 Introduction and Goals</w:t>
+          <w:t>1 Einleitung</w:t>
         </w:r>
         <w:r>
           <w:rPr>
@@ -610,7 +608,7 @@
           <w:rPr>
             <w:webHidden/>
           </w:rPr>
-          <w:instrText xml:space="preserve"> PAGEREF _Toc533420373 \h </w:instrText>
+          <w:instrText xml:space="preserve"> PAGEREF _Toc533588753 \h </w:instrText>
         </w:r>
         <w:r>
           <w:rPr>
@@ -646,12 +644,12 @@
           <w:lang w:eastAsia="de-CH"/>
         </w:rPr>
       </w:pPr>
-      <w:hyperlink w:anchor="_Toc533420374" w:history="1">
+      <w:hyperlink w:anchor="_Toc533588754" w:history="1">
         <w:r>
           <w:rPr>
             <w:rStyle w:val="Hyperlink"/>
           </w:rPr>
-          <w:t>1.1 Test</w:t>
+          <w:t>1.1 Aufgabenstellung</w:t>
         </w:r>
         <w:r>
           <w:rPr>
@@ -669,7 +667,7 @@
           <w:rPr>
             <w:webHidden/>
           </w:rPr>
-          <w:instrText xml:space="preserve"> PAGEREF _Toc533420374 \h </w:instrText>
+          <w:instrText xml:space="preserve"> PAGEREF _Toc533588754 \h </w:instrText>
         </w:r>
         <w:r>
           <w:rPr>
@@ -705,12 +703,12 @@
           <w:lang w:eastAsia="de-CH"/>
         </w:rPr>
       </w:pPr>
-      <w:hyperlink w:anchor="_Toc533420375" w:history="1">
+      <w:hyperlink w:anchor="_Toc533588755" w:history="1">
         <w:r>
           <w:rPr>
             <w:rStyle w:val="Hyperlink"/>
           </w:rPr>
-          <w:t>1.2 Requirements Overview</w:t>
+          <w:t>1.2 Zweck</w:t>
         </w:r>
         <w:r>
           <w:rPr>
@@ -728,7 +726,7 @@
           <w:rPr>
             <w:webHidden/>
           </w:rPr>
-          <w:instrText xml:space="preserve"> PAGEREF _Toc533420375 \h </w:instrText>
+          <w:instrText xml:space="preserve"> PAGEREF _Toc533588755 \h </w:instrText>
         </w:r>
         <w:r>
           <w:rPr>
@@ -764,12 +762,12 @@
           <w:lang w:eastAsia="de-CH"/>
         </w:rPr>
       </w:pPr>
-      <w:hyperlink w:anchor="_Toc533420376" w:history="1">
+      <w:hyperlink w:anchor="_Toc533588756" w:history="1">
         <w:r>
           <w:rPr>
             <w:rStyle w:val="Hyperlink"/>
           </w:rPr>
-          <w:t>1.3 Referenzen</w:t>
+          <w:t>1.3 Abgrenzung</w:t>
         </w:r>
         <w:r>
           <w:rPr>
@@ -787,7 +785,243 @@
           <w:rPr>
             <w:webHidden/>
           </w:rPr>
-          <w:instrText xml:space="preserve"> PAGEREF _Toc533420376 \h </w:instrText>
+          <w:instrText xml:space="preserve"> PAGEREF _Toc533588756 \h </w:instrText>
+        </w:r>
+        <w:r>
+          <w:rPr>
+            <w:webHidden/>
+          </w:rPr>
+        </w:r>
+        <w:r>
+          <w:rPr>
+            <w:webHidden/>
+          </w:rPr>
+          <w:fldChar w:fldCharType="separate"/>
+        </w:r>
+        <w:r>
+          <w:rPr>
+            <w:webHidden/>
+          </w:rPr>
+          <w:t>2</w:t>
+        </w:r>
+        <w:r>
+          <w:rPr>
+            <w:webHidden/>
+          </w:rPr>
+          <w:fldChar w:fldCharType="end"/>
+        </w:r>
+      </w:hyperlink>
+    </w:p>
+    <w:p>
+      <w:pPr>
+        <w:pStyle w:val="TOC2"/>
+        <w:rPr>
+          <w:rFonts w:asciiTheme="minorHAnsi" w:eastAsiaTheme="minorEastAsia" w:hAnsiTheme="minorHAnsi" w:cstheme="minorBidi"/>
+          <w:szCs w:val="22"/>
+          <w:lang w:eastAsia="de-CH"/>
+        </w:rPr>
+      </w:pPr>
+      <w:hyperlink w:anchor="_Toc533588757" w:history="1">
+        <w:r>
+          <w:rPr>
+            <w:rStyle w:val="Hyperlink"/>
+          </w:rPr>
+          <w:t>1.4 Aufgabenstellung</w:t>
+        </w:r>
+        <w:r>
+          <w:rPr>
+            <w:webHidden/>
+          </w:rPr>
+          <w:tab/>
+        </w:r>
+        <w:r>
+          <w:rPr>
+            <w:webHidden/>
+          </w:rPr>
+          <w:fldChar w:fldCharType="begin"/>
+        </w:r>
+        <w:r>
+          <w:rPr>
+            <w:webHidden/>
+          </w:rPr>
+          <w:instrText xml:space="preserve"> PAGEREF _Toc533588757 \h </w:instrText>
+        </w:r>
+        <w:r>
+          <w:rPr>
+            <w:webHidden/>
+          </w:rPr>
+        </w:r>
+        <w:r>
+          <w:rPr>
+            <w:webHidden/>
+          </w:rPr>
+          <w:fldChar w:fldCharType="separate"/>
+        </w:r>
+        <w:r>
+          <w:rPr>
+            <w:webHidden/>
+          </w:rPr>
+          <w:t>2</w:t>
+        </w:r>
+        <w:r>
+          <w:rPr>
+            <w:webHidden/>
+          </w:rPr>
+          <w:fldChar w:fldCharType="end"/>
+        </w:r>
+      </w:hyperlink>
+    </w:p>
+    <w:p>
+      <w:pPr>
+        <w:pStyle w:val="TOC2"/>
+        <w:rPr>
+          <w:rFonts w:asciiTheme="minorHAnsi" w:eastAsiaTheme="minorEastAsia" w:hAnsiTheme="minorHAnsi" w:cstheme="minorBidi"/>
+          <w:szCs w:val="22"/>
+          <w:lang w:eastAsia="de-CH"/>
+        </w:rPr>
+      </w:pPr>
+      <w:hyperlink w:anchor="_Toc533588758" w:history="1">
+        <w:r>
+          <w:rPr>
+            <w:rStyle w:val="Hyperlink"/>
+          </w:rPr>
+          <w:t>1.5 Leserkreis</w:t>
+        </w:r>
+        <w:r>
+          <w:rPr>
+            <w:webHidden/>
+          </w:rPr>
+          <w:tab/>
+        </w:r>
+        <w:r>
+          <w:rPr>
+            <w:webHidden/>
+          </w:rPr>
+          <w:fldChar w:fldCharType="begin"/>
+        </w:r>
+        <w:r>
+          <w:rPr>
+            <w:webHidden/>
+          </w:rPr>
+          <w:instrText xml:space="preserve"> PAGEREF _Toc533588758 \h </w:instrText>
+        </w:r>
+        <w:r>
+          <w:rPr>
+            <w:webHidden/>
+          </w:rPr>
+        </w:r>
+        <w:r>
+          <w:rPr>
+            <w:webHidden/>
+          </w:rPr>
+          <w:fldChar w:fldCharType="separate"/>
+        </w:r>
+        <w:r>
+          <w:rPr>
+            <w:webHidden/>
+          </w:rPr>
+          <w:t>2</w:t>
+        </w:r>
+        <w:r>
+          <w:rPr>
+            <w:webHidden/>
+          </w:rPr>
+          <w:fldChar w:fldCharType="end"/>
+        </w:r>
+      </w:hyperlink>
+    </w:p>
+    <w:p>
+      <w:pPr>
+        <w:pStyle w:val="TOC2"/>
+        <w:rPr>
+          <w:rFonts w:asciiTheme="minorHAnsi" w:eastAsiaTheme="minorEastAsia" w:hAnsiTheme="minorHAnsi" w:cstheme="minorBidi"/>
+          <w:szCs w:val="22"/>
+          <w:lang w:eastAsia="de-CH"/>
+        </w:rPr>
+      </w:pPr>
+      <w:hyperlink w:anchor="_Toc533588759" w:history="1">
+        <w:r>
+          <w:rPr>
+            <w:rStyle w:val="Hyperlink"/>
+          </w:rPr>
+          <w:t>1.6 Dokumentaufbau</w:t>
+        </w:r>
+        <w:r>
+          <w:rPr>
+            <w:webHidden/>
+          </w:rPr>
+          <w:tab/>
+        </w:r>
+        <w:r>
+          <w:rPr>
+            <w:webHidden/>
+          </w:rPr>
+          <w:fldChar w:fldCharType="begin"/>
+        </w:r>
+        <w:r>
+          <w:rPr>
+            <w:webHidden/>
+          </w:rPr>
+          <w:instrText xml:space="preserve"> PAGEREF _Toc533588759 \h </w:instrText>
+        </w:r>
+        <w:r>
+          <w:rPr>
+            <w:webHidden/>
+          </w:rPr>
+        </w:r>
+        <w:r>
+          <w:rPr>
+            <w:webHidden/>
+          </w:rPr>
+          <w:fldChar w:fldCharType="separate"/>
+        </w:r>
+        <w:r>
+          <w:rPr>
+            <w:webHidden/>
+          </w:rPr>
+          <w:t>2</w:t>
+        </w:r>
+        <w:r>
+          <w:rPr>
+            <w:webHidden/>
+          </w:rPr>
+          <w:fldChar w:fldCharType="end"/>
+        </w:r>
+      </w:hyperlink>
+    </w:p>
+    <w:p>
+      <w:pPr>
+        <w:pStyle w:val="TOC2"/>
+        <w:rPr>
+          <w:rFonts w:asciiTheme="minorHAnsi" w:eastAsiaTheme="minorEastAsia" w:hAnsiTheme="minorHAnsi" w:cstheme="minorBidi"/>
+          <w:szCs w:val="22"/>
+          <w:lang w:eastAsia="de-CH"/>
+        </w:rPr>
+      </w:pPr>
+      <w:hyperlink w:anchor="_Toc533588760" w:history="1">
+        <w:r>
+          <w:rPr>
+            <w:rStyle w:val="Hyperlink"/>
+          </w:rPr>
+          <w:t>1.7 Referenzen</w:t>
+        </w:r>
+        <w:r>
+          <w:rPr>
+            <w:webHidden/>
+          </w:rPr>
+          <w:tab/>
+        </w:r>
+        <w:r>
+          <w:rPr>
+            <w:webHidden/>
+          </w:rPr>
+          <w:fldChar w:fldCharType="begin"/>
+        </w:r>
+        <w:r>
+          <w:rPr>
+            <w:webHidden/>
+          </w:rPr>
+          <w:instrText xml:space="preserve"> PAGEREF _Toc533588760 \h </w:instrText>
         </w:r>
         <w:r>
           <w:rPr>
@@ -824,12 +1058,12 @@
           <w:lang w:eastAsia="de-CH"/>
         </w:rPr>
       </w:pPr>
-      <w:hyperlink w:anchor="_Toc533420377" w:history="1">
+      <w:hyperlink w:anchor="_Toc533588761" w:history="1">
         <w:r>
           <w:rPr>
             <w:rStyle w:val="Hyperlink"/>
           </w:rPr>
-          <w:t>2 Architecture Constraints</w:t>
+          <w:t>2 Introduction and Goals</w:t>
         </w:r>
         <w:r>
           <w:rPr>
@@ -847,7 +1081,7 @@
           <w:rPr>
             <w:webHidden/>
           </w:rPr>
-          <w:instrText xml:space="preserve"> PAGEREF _Toc533420377 \h </w:instrText>
+          <w:instrText xml:space="preserve"> PAGEREF _Toc533588761 \h </w:instrText>
         </w:r>
         <w:r>
           <w:rPr>
@@ -865,6 +1099,184 @@
             <w:webHidden/>
           </w:rPr>
           <w:t>3</w:t>
+        </w:r>
+        <w:r>
+          <w:rPr>
+            <w:webHidden/>
+          </w:rPr>
+          <w:fldChar w:fldCharType="end"/>
+        </w:r>
+      </w:hyperlink>
+    </w:p>
+    <w:p>
+      <w:pPr>
+        <w:pStyle w:val="TOC2"/>
+        <w:rPr>
+          <w:rFonts w:asciiTheme="minorHAnsi" w:eastAsiaTheme="minorEastAsia" w:hAnsiTheme="minorHAnsi" w:cstheme="minorBidi"/>
+          <w:szCs w:val="22"/>
+          <w:lang w:eastAsia="de-CH"/>
+        </w:rPr>
+      </w:pPr>
+      <w:hyperlink w:anchor="_Toc533588762" w:history="1">
+        <w:r>
+          <w:rPr>
+            <w:rStyle w:val="Hyperlink"/>
+          </w:rPr>
+          <w:t>2.1 Test</w:t>
+        </w:r>
+        <w:r>
+          <w:rPr>
+            <w:webHidden/>
+          </w:rPr>
+          <w:tab/>
+        </w:r>
+        <w:r>
+          <w:rPr>
+            <w:webHidden/>
+          </w:rPr>
+          <w:fldChar w:fldCharType="begin"/>
+        </w:r>
+        <w:r>
+          <w:rPr>
+            <w:webHidden/>
+          </w:rPr>
+          <w:instrText xml:space="preserve"> PAGEREF _Toc533588762 \h </w:instrText>
+        </w:r>
+        <w:r>
+          <w:rPr>
+            <w:webHidden/>
+          </w:rPr>
+        </w:r>
+        <w:r>
+          <w:rPr>
+            <w:webHidden/>
+          </w:rPr>
+          <w:fldChar w:fldCharType="separate"/>
+        </w:r>
+        <w:r>
+          <w:rPr>
+            <w:webHidden/>
+          </w:rPr>
+          <w:t>3</w:t>
+        </w:r>
+        <w:r>
+          <w:rPr>
+            <w:webHidden/>
+          </w:rPr>
+          <w:fldChar w:fldCharType="end"/>
+        </w:r>
+      </w:hyperlink>
+    </w:p>
+    <w:p>
+      <w:pPr>
+        <w:pStyle w:val="TOC2"/>
+        <w:rPr>
+          <w:rFonts w:asciiTheme="minorHAnsi" w:eastAsiaTheme="minorEastAsia" w:hAnsiTheme="minorHAnsi" w:cstheme="minorBidi"/>
+          <w:szCs w:val="22"/>
+          <w:lang w:eastAsia="de-CH"/>
+        </w:rPr>
+      </w:pPr>
+      <w:hyperlink w:anchor="_Toc533588763" w:history="1">
+        <w:r>
+          <w:rPr>
+            <w:rStyle w:val="Hyperlink"/>
+          </w:rPr>
+          <w:t>2.2 Requirements Overview</w:t>
+        </w:r>
+        <w:r>
+          <w:rPr>
+            <w:webHidden/>
+          </w:rPr>
+          <w:tab/>
+        </w:r>
+        <w:r>
+          <w:rPr>
+            <w:webHidden/>
+          </w:rPr>
+          <w:fldChar w:fldCharType="begin"/>
+        </w:r>
+        <w:r>
+          <w:rPr>
+            <w:webHidden/>
+          </w:rPr>
+          <w:instrText xml:space="preserve"> PAGEREF _Toc533588763 \h </w:instrText>
+        </w:r>
+        <w:r>
+          <w:rPr>
+            <w:webHidden/>
+          </w:rPr>
+        </w:r>
+        <w:r>
+          <w:rPr>
+            <w:webHidden/>
+          </w:rPr>
+          <w:fldChar w:fldCharType="separate"/>
+        </w:r>
+        <w:r>
+          <w:rPr>
+            <w:webHidden/>
+          </w:rPr>
+          <w:t>3</w:t>
+        </w:r>
+        <w:r>
+          <w:rPr>
+            <w:webHidden/>
+          </w:rPr>
+          <w:fldChar w:fldCharType="end"/>
+        </w:r>
+      </w:hyperlink>
+    </w:p>
+    <w:p>
+      <w:pPr>
+        <w:pStyle w:val="TOC1"/>
+        <w:rPr>
+          <w:rFonts w:asciiTheme="minorHAnsi" w:eastAsiaTheme="minorEastAsia" w:hAnsiTheme="minorHAnsi" w:cstheme="minorBidi"/>
+          <w:b w:val="0"/>
+          <w:szCs w:val="22"/>
+          <w:lang w:eastAsia="de-CH"/>
+        </w:rPr>
+      </w:pPr>
+      <w:hyperlink w:anchor="_Toc533588764" w:history="1">
+        <w:r>
+          <w:rPr>
+            <w:rStyle w:val="Hyperlink"/>
+          </w:rPr>
+          <w:t>3 Architecture Constraints</w:t>
+        </w:r>
+        <w:r>
+          <w:rPr>
+            <w:webHidden/>
+          </w:rPr>
+          <w:tab/>
+        </w:r>
+        <w:r>
+          <w:rPr>
+            <w:webHidden/>
+          </w:rPr>
+          <w:fldChar w:fldCharType="begin"/>
+        </w:r>
+        <w:r>
+          <w:rPr>
+            <w:webHidden/>
+          </w:rPr>
+          <w:instrText xml:space="preserve"> PAGEREF _Toc533588764 \h </w:instrText>
+        </w:r>
+        <w:r>
+          <w:rPr>
+            <w:webHidden/>
+          </w:rPr>
+        </w:r>
+        <w:r>
+          <w:rPr>
+            <w:webHidden/>
+          </w:rPr>
+          <w:fldChar w:fldCharType="separate"/>
+        </w:r>
+        <w:r>
+          <w:rPr>
+            <w:webHidden/>
+          </w:rPr>
+          <w:t>4</w:t>
         </w:r>
         <w:r>
           <w:rPr>
@@ -1090,64 +1502,314 @@
       <w:pPr>
         <w:pStyle w:val="Heading1"/>
       </w:pPr>
-      <w:bookmarkStart w:id="2" w:name="_Toc533420373"/>
+      <w:bookmarkStart w:id="1" w:name="_Toc533588753"/>
       <w:r>
         <w:lastRenderedPageBreak/>
-        <w:t>Introduction and Goals</w:t>
+        <w:t>Einleitung</w:t>
+      </w:r>
+      <w:bookmarkEnd w:id="1"/>
+    </w:p>
+    <w:p>
+      <w:pPr>
+        <w:pStyle w:val="Heading2"/>
+      </w:pPr>
+      <w:bookmarkStart w:id="2" w:name="_Toc533588754"/>
+      <w:r>
+        <w:t>Aufgabenstellung</w:t>
       </w:r>
       <w:bookmarkEnd w:id="2"/>
     </w:p>
     <w:p>
-      <w:pPr>
-        <w:rPr>
-          <w:lang w:val="en-US"/>
-        </w:rPr>
-      </w:pPr>
       <w:r>
-        <w:rPr>
-          <w:lang w:val="en-US"/>
-        </w:rPr>
-        <w:t xml:space="preserve">The introduction to the architecture documentation should list the driving forces that software architects must consider in their </w:t>
-      </w:r>
-      <w:r>
-        <w:rPr>
-          <w:lang w:val="en-US"/>
-        </w:rPr>
-        <w:t>decisions. This includes on the one hand the fulfillment of functional requirements of the stakeholders, on the other hand the fulfillment of or compliance with required constraints, always in consideration of the architecture goals.</w:t>
+        <w:t>sadfasdfsdf</w:t>
       </w:r>
     </w:p>
     <w:p>
+      <w:r>
+        <w:t>asdfasdfasdfsadf</w:t>
+      </w:r>
+    </w:p>
+    <w:p>
       <w:pPr>
         <w:pStyle w:val="Heading2"/>
       </w:pPr>
-      <w:bookmarkStart w:id="3" w:name="_Toc533420374"/>
+      <w:bookmarkStart w:id="3" w:name="_Toc533588755"/>
       <w:r>
-        <w:t>Test</w:t>
+        <w:t>Zweck</w:t>
       </w:r>
       <w:bookmarkEnd w:id="3"/>
     </w:p>
     <w:p>
+      <w:r>
+        <w:t>adfasdfasdf</w:t>
+      </w:r>
+    </w:p>
+    <w:p>
+      <w:r>
+        <w:t>adsfasdfasdf</w:t>
+      </w:r>
+    </w:p>
+    <w:p>
       <w:pPr>
         <w:pStyle w:val="Heading2"/>
       </w:pPr>
-      <w:bookmarkStart w:id="4" w:name="_Toc533420375"/>
+      <w:bookmarkStart w:id="4" w:name="_Toc533588756"/>
       <w:r>
-        <w:t>Requirements Over</w:t>
-      </w:r>
-      <w:r>
-        <w:t>view</w:t>
+        <w:t>Abgrenzung</w:t>
       </w:r>
       <w:bookmarkEnd w:id="4"/>
     </w:p>
     <w:p>
+      <w:r>
+        <w:t>asdfasdfas</w:t>
+      </w:r>
+    </w:p>
+    <w:p>
+      <w:r>
+        <w:t>dfasdfasdfsadf</w:t>
+      </w:r>
+    </w:p>
+    <w:p>
+      <w:r>
+        <w:t>asdfasdfsadf</w:t>
+      </w:r>
+    </w:p>
+    <w:p>
       <w:pPr>
         <w:pStyle w:val="Heading2"/>
       </w:pPr>
-      <w:bookmarkStart w:id="5" w:name="_Toc533420376"/>
+      <w:bookmarkStart w:id="5" w:name="_Toc533588757"/>
+      <w:r>
+        <w:t>Aufgabenstellung</w:t>
+      </w:r>
+      <w:bookmarkEnd w:id="5"/>
+    </w:p>
+    <w:p>
+      <w:r>
+        <w:t>asdfasdfasd</w:t>
+      </w:r>
+    </w:p>
+    <w:p>
+      <w:r>
+        <w:t>fasdfasdfasdfdf</w:t>
+      </w:r>
+    </w:p>
+    <w:p>
+      <w:pPr>
+        <w:pStyle w:val="Heading2"/>
+      </w:pPr>
+      <w:bookmarkStart w:id="6" w:name="_Toc533588758"/>
+      <w:r>
+        <w:t>Leserkreis</w:t>
+      </w:r>
+      <w:bookmarkEnd w:id="6"/>
+    </w:p>
+    <w:p>
+      <w:r>
+        <w:t>adsfasdfasdfasdf</w:t>
+      </w:r>
+    </w:p>
+    <w:p>
+      <w:r>
+        <w:t>asdfasdfasdfa</w:t>
+      </w:r>
+      <w:bookmarkStart w:id="7" w:name="_GoBack"/>
+      <w:bookmarkEnd w:id="7"/>
+    </w:p>
+    <w:p>
+      <w:r>
+        <w:t>sdfasdf</w:t>
+      </w:r>
+    </w:p>
+    <w:p>
+      <w:pPr>
+        <w:pStyle w:val="Heading2"/>
+      </w:pPr>
+      <w:bookmarkStart w:id="8" w:name="_Toc533588759"/>
+      <w:r>
+        <w:t>Dokumentaufbau</w:t>
+      </w:r>
+      <w:bookmarkEnd w:id="8"/>
+    </w:p>
+    <w:tbl>
+      <w:tblPr>
+        <w:tblStyle w:val="EAModRequirement"/>
+        <w:tblW w:w="5000" w:type="pct"/>
+        <w:tblLayout w:type="fixed"/>
+        <w:tblLook w:val="04A0" w:firstRow="1" w:lastRow="0" w:firstColumn="1" w:lastColumn="0" w:noHBand="0" w:noVBand="1"/>
+      </w:tblPr>
+      <w:tblGrid>
+        <w:gridCol w:w="3715"/>
+        <w:gridCol w:w="5572"/>
+      </w:tblGrid>
+      <w:tr>
+        <w:trPr>
+          <w:cnfStyle w:val="100000000000" w:firstRow="1" w:lastRow="0" w:firstColumn="0" w:lastColumn="0" w:oddVBand="0" w:evenVBand="0" w:oddHBand="0" w:evenHBand="0" w:firstRowFirstColumn="0" w:firstRowLastColumn="0" w:lastRowFirstColumn="0" w:lastRowLastColumn="0"/>
+        </w:trPr>
+        <w:tc>
+          <w:tcPr>
+            <w:tcW w:w="2000" w:type="pct"/>
+          </w:tcPr>
+          <w:p>
+            <w:pPr>
+              <w:pStyle w:val="EAModTableHeadingCell"/>
+            </w:pPr>
+            <w:r>
+              <w:t>Kapitel</w:t>
+            </w:r>
+          </w:p>
+        </w:tc>
+        <w:tc>
+          <w:tcPr>
+            <w:tcW w:w="3000" w:type="pct"/>
+          </w:tcPr>
+          <w:p>
+            <w:pPr>
+              <w:pStyle w:val="EAModTableHeadingCell"/>
+            </w:pPr>
+            <w:r>
+              <w:t>Beschreibung</w:t>
+            </w:r>
+          </w:p>
+        </w:tc>
+      </w:tr>
+      <w:tr>
+        <w:trPr>
+          <w:cantSplit/>
+        </w:trPr>
+        <w:tc>
+          <w:tcPr>
+            <w:tcW w:w="2000" w:type="pct"/>
+          </w:tcPr>
+          <w:p>
+            <w:pPr>
+              <w:pStyle w:val="EAModTableCell0"/>
+            </w:pPr>
+            <w:r>
+              <w:t>Einleitung</w:t>
+            </w:r>
+          </w:p>
+        </w:tc>
+        <w:tc>
+          <w:tcPr>
+            <w:tcW w:w="3000" w:type="pct"/>
+          </w:tcPr>
+          <w:p>
+            <w:pPr>
+              <w:pStyle w:val="EAModTableCell0"/>
+            </w:pPr>
+            <w:r>
+              <w:t>fasdfasdf</w:t>
+            </w:r>
+          </w:p>
+        </w:tc>
+      </w:tr>
+      <w:tr>
+        <w:trPr>
+          <w:cantSplit/>
+        </w:trPr>
+        <w:tc>
+          <w:tcPr>
+            <w:tcW w:w="2000" w:type="pct"/>
+          </w:tcPr>
+          <w:p>
+            <w:pPr>
+              <w:pStyle w:val="EAModTableCell0"/>
+            </w:pPr>
+            <w:r>
+              <w:t>Introduction and Goals</w:t>
+            </w:r>
+          </w:p>
+        </w:tc>
+        <w:tc>
+          <w:tcPr>
+            <w:tcW w:w="3000" w:type="pct"/>
+          </w:tcPr>
+          <w:p>
+            <w:pPr>
+              <w:pStyle w:val="EAModTableCell0"/>
+            </w:pPr>
+            <w:r>
+              <w:t>sadfsadfasdf</w:t>
+            </w:r>
+          </w:p>
+        </w:tc>
+      </w:tr>
+      <w:tr>
+        <w:trPr>
+          <w:cantSplit/>
+        </w:trPr>
+        <w:tc>
+          <w:tcPr>
+            <w:tcW w:w="2000" w:type="pct"/>
+          </w:tcPr>
+          <w:p>
+            <w:pPr>
+              <w:pStyle w:val="EAModTableCell0"/>
+              <w:keepNext/>
+            </w:pPr>
+            <w:r>
+              <w:t>Architecture Constraints</w:t>
+            </w:r>
+          </w:p>
+        </w:tc>
+        <w:tc>
+          <w:tcPr>
+            <w:tcW w:w="3000" w:type="pct"/>
+          </w:tcPr>
+          <w:p>
+            <w:pPr>
+              <w:pStyle w:val="EAModTableCell0"/>
+              <w:keepNext/>
+            </w:pPr>
+            <w:r>
+              <w:t>asdfasdfasdfasdfsdf</w:t>
+            </w:r>
+          </w:p>
+        </w:tc>
+      </w:tr>
+      <w:tr>
+        <w:tc>
+          <w:tcPr>
+            <w:tcW w:w="360" w:type="dxa"/>
+            <w:tcBorders>
+              <w:left w:val="nil"/>
+              <w:bottom w:val="nil"/>
+              <w:right w:val="nil"/>
+            </w:tcBorders>
+          </w:tcPr>
+          <w:p>
+            <w:pPr>
+              <w:spacing w:after="0" w:line="240" w:lineRule="auto"/>
+            </w:pPr>
+          </w:p>
+        </w:tc>
+        <w:tc>
+          <w:tcPr>
+            <w:tcW w:w="360" w:type="dxa"/>
+            <w:tcBorders>
+              <w:left w:val="nil"/>
+              <w:bottom w:val="nil"/>
+              <w:right w:val="nil"/>
+            </w:tcBorders>
+          </w:tcPr>
+          <w:p>
+            <w:pPr>
+              <w:spacing w:after="0" w:line="240" w:lineRule="auto"/>
+            </w:pPr>
+          </w:p>
+        </w:tc>
+      </w:tr>
+    </w:tbl>
+    <w:p>
+      <w:pPr>
+        <w:pStyle w:val="Heading2"/>
+      </w:pPr>
+      <w:bookmarkStart w:id="9" w:name="_Toc533588760"/>
       <w:r>
         <w:t>Referenzen</w:t>
       </w:r>
-      <w:bookmarkEnd w:id="5"/>
+      <w:bookmarkEnd w:id="9"/>
     </w:p>
     <w:tbl>
       <w:tblPr>
@@ -1246,7 +1908,10 @@
               <w:pStyle w:val="EAModTableCell0"/>
             </w:pPr>
             <w:r>
-              <w:t>1</w:t>
+              <w:rPr>
+                <w:b/>
+              </w:rPr>
+              <w:t>[1]</w:t>
             </w:r>
           </w:p>
         </w:tc>
@@ -1333,7 +1998,10 @@
               <w:keepNext/>
             </w:pPr>
             <w:r>
-              <w:t>2</w:t>
+              <w:rPr>
+                <w:b/>
+              </w:rPr>
+              <w:t>[2]</w:t>
             </w:r>
           </w:p>
         </w:tc>
@@ -1470,12 +2138,73 @@
       <w:pPr>
         <w:pStyle w:val="Heading1"/>
       </w:pPr>
-      <w:bookmarkStart w:id="6" w:name="_Toc533420377"/>
+      <w:bookmarkStart w:id="10" w:name="_Toc533588761"/>
+      <w:r>
+        <w:lastRenderedPageBreak/>
+        <w:t>Introduction and Goals</w:t>
+      </w:r>
+      <w:bookmarkEnd w:id="10"/>
+    </w:p>
+    <w:p>
+      <w:pPr>
+        <w:rPr>
+          <w:lang w:val="en-US"/>
+        </w:rPr>
+      </w:pPr>
+      <w:r>
+        <w:rPr>
+          <w:lang w:val="en-US"/>
+        </w:rPr>
+        <w:t xml:space="preserve">The introduction to the architecture documentation should list the </w:t>
+      </w:r>
+      <w:r>
+        <w:rPr>
+          <w:lang w:val="en-US"/>
+        </w:rPr>
+        <w:t xml:space="preserve">driving forces that software architects must consider in their decisions. This includes on the one hand the fulfillment of functional requirements of the stakeholders, on the other hand the fulfillment of or compliance with required constraints, always in </w:t>
+      </w:r>
+      <w:r>
+        <w:rPr>
+          <w:lang w:val="en-US"/>
+        </w:rPr>
+        <w:t>consideration of the architecture goals.</w:t>
+      </w:r>
+    </w:p>
+    <w:p>
+      <w:pPr>
+        <w:pStyle w:val="Heading2"/>
+      </w:pPr>
+      <w:bookmarkStart w:id="11" w:name="_Toc533588762"/>
+      <w:r>
+        <w:t>Test</w:t>
+      </w:r>
+      <w:bookmarkEnd w:id="11"/>
+    </w:p>
+    <w:p>
+      <w:pPr>
+        <w:pStyle w:val="Heading2"/>
+      </w:pPr>
+      <w:bookmarkStart w:id="12" w:name="_Toc533588763"/>
+      <w:r>
+        <w:t>Requirements Overview</w:t>
+      </w:r>
+      <w:bookmarkEnd w:id="12"/>
+    </w:p>
+    <w:p>
+      <w:pPr>
+        <w:pStyle w:val="Heading1"/>
+      </w:pPr>
+      <w:bookmarkStart w:id="13" w:name="_Toc533588764"/>
       <w:r>
         <w:lastRenderedPageBreak/>
         <w:t>Architecture Constraints</w:t>
       </w:r>
-      <w:bookmarkEnd w:id="6"/>
+      <w:bookmarkEnd w:id="13"/>
+    </w:p>
+    <w:p>
+      <w:r>
+        <w:t>asdfasdfasdfasdfsdf</w:t>
+      </w:r>
     </w:p>
     <w:tbl>
       <w:tblPr>
@@ -1804,7 +2533,7 @@
       <w:pStyle w:val="zCDBPfadname"/>
       <w:jc w:val="both"/>
     </w:pPr>
-    <w:bookmarkStart w:id="1" w:name="_Hlk112468646"/>
+    <w:bookmarkStart w:id="0" w:name="_Hlk112468646"/>
     <w:r>
       <w:drawing>
         <wp:anchor distT="0" distB="0" distL="114300" distR="114300" simplePos="0" relativeHeight="251659264" behindDoc="0" locked="0" layoutInCell="1" allowOverlap="1" wp14:anchorId="2A2A9EB9" wp14:editId="4017F201">
@@ -1865,7 +2594,7 @@
         </wp:anchor>
       </w:drawing>
     </w:r>
-    <w:bookmarkEnd w:id="1"/>
+    <w:bookmarkEnd w:id="0"/>
     <w:r>
       <w:rPr>
         <w:sz w:val="16"/>
@@ -2552,6 +3281,12 @@
     </w:lvl>
   </w:abstractNum>
   <w:abstractNum w:abstractNumId="10" w15:restartNumberingAfterBreak="0">
+    <w:nsid w:val="003C26F9"/>
+    <w:multiLevelType w:val="multilevel"/>
+    <w:tmpl w:val="4D74C44E"/>
+    <w:numStyleLink w:val="EAModOrderedListList"/>
+  </w:abstractNum>
+  <w:abstractNum w:abstractNumId="11" w15:restartNumberingAfterBreak="0">
     <w:nsid w:val="021B7310"/>
     <w:multiLevelType w:val="hybridMultilevel"/>
     <w:tmpl w:val="E216221C"/>
@@ -2664,7 +3399,7 @@
       </w:rPr>
     </w:lvl>
   </w:abstractNum>
-  <w:abstractNum w:abstractNumId="11" w15:restartNumberingAfterBreak="0">
+  <w:abstractNum w:abstractNumId="12" w15:restartNumberingAfterBreak="0">
     <w:nsid w:val="066323E0"/>
     <w:multiLevelType w:val="hybridMultilevel"/>
     <w:tmpl w:val="FB520898"/>
@@ -2777,7 +3512,7 @@
       </w:rPr>
     </w:lvl>
   </w:abstractNum>
-  <w:abstractNum w:abstractNumId="12" w15:restartNumberingAfterBreak="0">
+  <w:abstractNum w:abstractNumId="13" w15:restartNumberingAfterBreak="0">
     <w:nsid w:val="083F0D68"/>
     <w:multiLevelType w:val="hybridMultilevel"/>
     <w:tmpl w:val="0A20DF0A"/>
@@ -2917,7 +3652,7 @@
       </w:rPr>
     </w:lvl>
   </w:abstractNum>
-  <w:abstractNum w:abstractNumId="13" w15:restartNumberingAfterBreak="0">
+  <w:abstractNum w:abstractNumId="14" w15:restartNumberingAfterBreak="0">
     <w:nsid w:val="16A03C1C"/>
     <w:multiLevelType w:val="hybridMultilevel"/>
     <w:tmpl w:val="5F14D758"/>
@@ -3003,7 +3738,7 @@
       </w:pPr>
     </w:lvl>
   </w:abstractNum>
-  <w:abstractNum w:abstractNumId="14" w15:restartNumberingAfterBreak="0">
+  <w:abstractNum w:abstractNumId="15" w15:restartNumberingAfterBreak="0">
     <w:nsid w:val="1D1739FE"/>
     <w:multiLevelType w:val="multilevel"/>
     <w:tmpl w:val="4D86A510"/>
@@ -3121,7 +3856,7 @@
       </w:rPr>
     </w:lvl>
   </w:abstractNum>
-  <w:abstractNum w:abstractNumId="15" w15:restartNumberingAfterBreak="0">
+  <w:abstractNum w:abstractNumId="16" w15:restartNumberingAfterBreak="0">
     <w:nsid w:val="229B57AE"/>
     <w:multiLevelType w:val="multilevel"/>
     <w:tmpl w:val="4D74C44E"/>
@@ -3245,7 +3980,7 @@
       </w:rPr>
     </w:lvl>
   </w:abstractNum>
-  <w:abstractNum w:abstractNumId="16" w15:restartNumberingAfterBreak="0">
+  <w:abstractNum w:abstractNumId="17" w15:restartNumberingAfterBreak="0">
     <w:nsid w:val="23901069"/>
     <w:multiLevelType w:val="hybridMultilevel"/>
     <w:tmpl w:val="632607BE"/>
@@ -3358,7 +4093,7 @@
       </w:rPr>
     </w:lvl>
   </w:abstractNum>
-  <w:abstractNum w:abstractNumId="17" w15:restartNumberingAfterBreak="0">
+  <w:abstractNum w:abstractNumId="18" w15:restartNumberingAfterBreak="0">
     <w:nsid w:val="24256AF3"/>
     <w:multiLevelType w:val="hybridMultilevel"/>
     <w:tmpl w:val="76E6F8A8"/>
@@ -3471,7 +4206,7 @@
       </w:rPr>
     </w:lvl>
   </w:abstractNum>
-  <w:abstractNum w:abstractNumId="18" w15:restartNumberingAfterBreak="0">
+  <w:abstractNum w:abstractNumId="19" w15:restartNumberingAfterBreak="0">
     <w:nsid w:val="2994547F"/>
     <w:multiLevelType w:val="hybridMultilevel"/>
     <w:tmpl w:val="A0E29EBA"/>
@@ -3583,12 +4318,6 @@
         <w:rFonts w:ascii="Wingdings" w:hAnsi="Wingdings" w:hint="default"/>
       </w:rPr>
     </w:lvl>
-  </w:abstractNum>
-  <w:abstractNum w:abstractNumId="19" w15:restartNumberingAfterBreak="0">
-    <w:nsid w:val="2A8B51EC"/>
-    <w:multiLevelType w:val="multilevel"/>
-    <w:tmpl w:val="4D74C44E"/>
-    <w:numStyleLink w:val="EAModOrderedListList"/>
   </w:abstractNum>
   <w:abstractNum w:abstractNumId="20" w15:restartNumberingAfterBreak="0">
     <w:nsid w:val="2AA41C23"/>
@@ -4573,16 +5302,16 @@
     </w:lvl>
   </w:abstractNum>
   <w:abstractNum w:abstractNumId="29" w15:restartNumberingAfterBreak="0">
-    <w:nsid w:val="461A0947"/>
-    <w:multiLevelType w:val="multilevel"/>
-    <w:tmpl w:val="4D74C44E"/>
-    <w:numStyleLink w:val="EAModOrderedListList"/>
-  </w:abstractNum>
-  <w:abstractNum w:abstractNumId="30" w15:restartNumberingAfterBreak="0">
     <w:nsid w:val="4C6F7A50"/>
     <w:multiLevelType w:val="multilevel"/>
     <w:tmpl w:val="FECA1EBC"/>
     <w:numStyleLink w:val="EAModStepNumbering"/>
+  </w:abstractNum>
+  <w:abstractNum w:abstractNumId="30" w15:restartNumberingAfterBreak="0">
+    <w:nsid w:val="4D947EA5"/>
+    <w:multiLevelType w:val="multilevel"/>
+    <w:tmpl w:val="4D74C44E"/>
+    <w:numStyleLink w:val="EAModOrderedListList"/>
   </w:abstractNum>
   <w:abstractNum w:abstractNumId="31" w15:restartNumberingAfterBreak="0">
     <w:nsid w:val="4FE82FF8"/>
@@ -5846,16 +6575,16 @@
     <w:abstractNumId w:val="37"/>
   </w:num>
   <w:num w:numId="2">
-    <w:abstractNumId w:val="12"/>
+    <w:abstractNumId w:val="13"/>
   </w:num>
   <w:num w:numId="3">
-    <w:abstractNumId w:val="18"/>
+    <w:abstractNumId w:val="19"/>
   </w:num>
   <w:num w:numId="4">
     <w:abstractNumId w:val="33"/>
   </w:num>
   <w:num w:numId="5">
-    <w:abstractNumId w:val="17"/>
+    <w:abstractNumId w:val="18"/>
   </w:num>
   <w:num w:numId="6">
     <w:abstractNumId w:val="21"/>
@@ -5870,13 +6599,13 @@
     <w:abstractNumId w:val="20"/>
   </w:num>
   <w:num w:numId="10">
-    <w:abstractNumId w:val="10"/>
+    <w:abstractNumId w:val="11"/>
   </w:num>
   <w:num w:numId="11">
     <w:abstractNumId w:val="27"/>
   </w:num>
   <w:num w:numId="12">
-    <w:abstractNumId w:val="11"/>
+    <w:abstractNumId w:val="12"/>
   </w:num>
   <w:num w:numId="13">
     <w:abstractNumId w:val="34"/>
@@ -5885,7 +6614,7 @@
     <w:abstractNumId w:val="25"/>
   </w:num>
   <w:num w:numId="15">
-    <w:abstractNumId w:val="16"/>
+    <w:abstractNumId w:val="17"/>
   </w:num>
   <w:num w:numId="16">
     <w:abstractNumId w:val="37"/>
@@ -5933,7 +6662,7 @@
     <w:abstractNumId w:val="41"/>
   </w:num>
   <w:num w:numId="31">
-    <w:abstractNumId w:val="13"/>
+    <w:abstractNumId w:val="14"/>
   </w:num>
   <w:num w:numId="32">
     <w:abstractNumId w:val="22"/>
@@ -5945,7 +6674,7 @@
     <w:abstractNumId w:val="36"/>
   </w:num>
   <w:num w:numId="35">
-    <w:abstractNumId w:val="30"/>
+    <w:abstractNumId w:val="29"/>
   </w:num>
   <w:num w:numId="36">
     <w:abstractNumId w:val="36"/>
@@ -6172,13 +6901,13 @@
     <w:abstractNumId w:val="38"/>
   </w:num>
   <w:num w:numId="42">
-    <w:abstractNumId w:val="15"/>
+    <w:abstractNumId w:val="16"/>
   </w:num>
   <w:num w:numId="43">
     <w:abstractNumId w:val="35"/>
   </w:num>
   <w:num w:numId="44">
-    <w:abstractNumId w:val="14"/>
+    <w:abstractNumId w:val="15"/>
   </w:num>
   <w:num w:numId="45">
     <w:abstractNumId w:val="42"/>
@@ -6217,10 +6946,10 @@
     </w:lvlOverride>
   </w:num>
   <w:num w:numId="48">
-    <w:abstractNumId w:val="29"/>
+    <w:abstractNumId w:val="30"/>
   </w:num>
   <w:num w:numId="49">
-    <w:abstractNumId w:val="19"/>
+    <w:abstractNumId w:val="10"/>
   </w:num>
   <w:numIdMacAtCleanup w:val="15"/>
 </w:numbering>
@@ -8261,13 +8990,13 @@
     <w:rsid w:val="00847F40"/>
     <w:rsid w:val="00855D2C"/>
     <w:rsid w:val="00881D07"/>
+    <w:rsid w:val="00893842"/>
     <w:rsid w:val="008973F2"/>
     <w:rsid w:val="008F0D95"/>
     <w:rsid w:val="00907DC1"/>
     <w:rsid w:val="00920756"/>
     <w:rsid w:val="00924B76"/>
     <w:rsid w:val="00942881"/>
-    <w:rsid w:val="009E0522"/>
     <w:rsid w:val="00A915C2"/>
     <w:rsid w:val="00B175A6"/>
     <w:rsid w:val="00C20656"/>
@@ -9030,7 +9759,7 @@
 </file>
 
 <file path=customXml/itemProps1.xml><?xml version="1.0" encoding="utf-8"?>
-<ds:datastoreItem xmlns:ds="http://schemas.openxmlformats.org/officeDocument/2006/customXml" ds:itemID="{8BE72B79-D0F2-4A22-83A8-34BA730EDB75}">
+<ds:datastoreItem xmlns:ds="http://schemas.openxmlformats.org/officeDocument/2006/customXml" ds:itemID="{C7B12B13-788B-4D45-A316-5E29507F562C}">
   <ds:schemaRefs>
     <ds:schemaRef ds:uri="http://schemas.openxmlformats.org/officeDocument/2006/bibliography"/>
   </ds:schemaRefs>

</xml_diff>